<commit_message>
Removed nick from major refactoring notes document
</commit_message>
<xml_diff>
--- a/Documentation_Refactoring/changes.docx
+++ b/Documentation_Refactoring/changes.docx
@@ -1,6 +1,6 @@
 
 <file path=word/document.xml><?xml version="1.0" encoding="utf-8"?>
-<w:document xmlns:ve="http://schemas.openxmlformats.org/markup-compatibility/2006" xmlns:o="urn:schemas-microsoft-com:office:office" xmlns:r="http://schemas.openxmlformats.org/officeDocument/2006/relationships" xmlns:m="http://schemas.openxmlformats.org/officeDocument/2006/math" xmlns:v="urn:schemas-microsoft-com:vml" xmlns:wp="http://schemas.openxmlformats.org/drawingml/2006/wordprocessingDrawing" xmlns:w10="urn:schemas-microsoft-com:office:word" xmlns:w="http://schemas.openxmlformats.org/wordprocessingml/2006/main" xmlns:wne="http://schemas.microsoft.com/office/word/2006/wordml">
+<w:document xmlns:wpc="http://schemas.microsoft.com/office/word/2010/wordprocessingCanvas" xmlns:mc="http://schemas.openxmlformats.org/markup-compatibility/2006" xmlns:o="urn:schemas-microsoft-com:office:office" xmlns:r="http://schemas.openxmlformats.org/officeDocument/2006/relationships" xmlns:m="http://schemas.openxmlformats.org/officeDocument/2006/math" xmlns:v="urn:schemas-microsoft-com:vml" xmlns:wp14="http://schemas.microsoft.com/office/word/2010/wordprocessingDrawing" xmlns:wp="http://schemas.openxmlformats.org/drawingml/2006/wordprocessingDrawing" xmlns:w10="urn:schemas-microsoft-com:office:word" xmlns:w="http://schemas.openxmlformats.org/wordprocessingml/2006/main" xmlns:w14="http://schemas.microsoft.com/office/word/2010/wordml" xmlns:wpg="http://schemas.microsoft.com/office/word/2010/wordprocessingGroup" xmlns:wpi="http://schemas.microsoft.com/office/word/2010/wordprocessingInk" xmlns:wne="http://schemas.microsoft.com/office/word/2006/wordml" xmlns:wps="http://schemas.microsoft.com/office/word/2010/wordprocessingShape" mc:Ignorable="w14 wp14">
   <w:body>
     <w:p>
       <w:pPr>
@@ -57,24 +57,6 @@
     </w:p>
     <w:p>
       <w:pPr>
-        <w:jc w:val="center"/>
-        <w:rPr>
-          <w:rFonts w:ascii="Arial" w:hAnsi="Arial" w:cs="Arial"/>
-          <w:sz w:val="22"/>
-          <w:szCs w:val="22"/>
-        </w:rPr>
-      </w:pPr>
-      <w:r>
-        <w:rPr>
-          <w:rFonts w:ascii="Arial" w:hAnsi="Arial" w:cs="Arial"/>
-          <w:sz w:val="22"/>
-          <w:szCs w:val="22"/>
-        </w:rPr>
-        <w:t>Cherokee</w:t>
-      </w:r>
-    </w:p>
-    <w:p>
-      <w:pPr>
         <w:spacing w:after="0"/>
         <w:jc w:val="right"/>
         <w:rPr>
@@ -83,6 +65,19 @@
           <w:szCs w:val="22"/>
         </w:rPr>
       </w:pPr>
+    </w:p>
+    <w:p>
+      <w:pPr>
+        <w:spacing w:after="0"/>
+        <w:jc w:val="right"/>
+        <w:rPr>
+          <w:rFonts w:ascii="Arial" w:hAnsi="Arial" w:cs="Arial"/>
+          <w:sz w:val="22"/>
+          <w:szCs w:val="22"/>
+        </w:rPr>
+      </w:pPr>
+      <w:bookmarkStart w:id="0" w:name="_GoBack"/>
+      <w:bookmarkEnd w:id="0"/>
       <w:r>
         <w:rPr>
           <w:rFonts w:ascii="Arial" w:hAnsi="Arial" w:cs="Arial"/>
@@ -1028,6 +1023,7 @@
         <w:t xml:space="preserve">Extracted </w:t>
       </w:r>
       <w:proofErr w:type="spellStart"/>
+      <w:proofErr w:type="gramStart"/>
       <w:r>
         <w:rPr>
           <w:rFonts w:ascii="Arial" w:eastAsiaTheme="minorHAnsi" w:hAnsi="Arial" w:cs="Arial"/>
@@ -1046,7 +1042,18 @@
           <w:sz w:val="22"/>
           <w:szCs w:val="22"/>
         </w:rPr>
-        <w:t xml:space="preserve">, </w:t>
+        <w:t>,</w:t>
+      </w:r>
+      <w:proofErr w:type="gramEnd"/>
+      <w:r>
+        <w:rPr>
+          <w:rFonts w:ascii="Arial" w:hAnsi="Arial" w:cs="Arial"/>
+          <w:b/>
+          <w:noProof/>
+          <w:sz w:val="22"/>
+          <w:szCs w:val="22"/>
+        </w:rPr>
+        <w:t xml:space="preserve"> </w:t>
       </w:r>
       <w:r>
         <w:rPr>
@@ -1305,7 +1312,6 @@
           <w:szCs w:val="22"/>
         </w:rPr>
       </w:pPr>
-      <w:bookmarkStart w:id="0" w:name="_GoBack"/>
       <w:r>
         <w:rPr>
           <w:rFonts w:ascii="Arial" w:hAnsi="Arial" w:cs="Arial"/>
@@ -1316,7 +1322,6 @@
         <w:t>Refactored the GameBoard class - too many instance methods</w:t>
       </w:r>
     </w:p>
-    <w:bookmarkEnd w:id="0"/>
     <w:p>
       <w:pPr>
         <w:numPr>
@@ -2119,6 +2124,7 @@
         <w:t xml:space="preserve">Created method </w:t>
       </w:r>
       <w:proofErr w:type="spellStart"/>
+      <w:proofErr w:type="gramStart"/>
       <w:r>
         <w:rPr>
           <w:rFonts w:ascii="Arial" w:hAnsi="Arial" w:cs="Arial"/>
@@ -2136,7 +2142,17 @@
           <w:sz w:val="22"/>
           <w:szCs w:val="22"/>
         </w:rPr>
-        <w:t xml:space="preserve">() </w:t>
+        <w:t>(</w:t>
+      </w:r>
+      <w:proofErr w:type="gramEnd"/>
+      <w:r>
+        <w:rPr>
+          <w:rFonts w:ascii="Arial" w:hAnsi="Arial" w:cs="Arial"/>
+          <w:b/>
+          <w:sz w:val="22"/>
+          <w:szCs w:val="22"/>
+        </w:rPr>
+        <w:t xml:space="preserve">) </w:t>
       </w:r>
       <w:r>
         <w:rPr>
@@ -2187,6 +2203,7 @@
         <w:t xml:space="preserve">Created method </w:t>
       </w:r>
       <w:proofErr w:type="spellStart"/>
+      <w:proofErr w:type="gramStart"/>
       <w:r>
         <w:rPr>
           <w:rFonts w:ascii="Arial" w:hAnsi="Arial" w:cs="Arial"/>
@@ -2204,7 +2221,17 @@
           <w:sz w:val="22"/>
           <w:szCs w:val="22"/>
         </w:rPr>
-        <w:t xml:space="preserve">(string[,] </w:t>
+        <w:t>(</w:t>
+      </w:r>
+      <w:proofErr w:type="gramEnd"/>
+      <w:r>
+        <w:rPr>
+          <w:rFonts w:ascii="Arial" w:hAnsi="Arial" w:cs="Arial"/>
+          <w:b/>
+          <w:sz w:val="22"/>
+          <w:szCs w:val="22"/>
+        </w:rPr>
+        <w:t xml:space="preserve">string[,] </w:t>
       </w:r>
       <w:proofErr w:type="spellStart"/>
       <w:r>
@@ -2256,6 +2283,7 @@
         <w:t>Fixed a bug in method (</w:t>
       </w:r>
       <w:proofErr w:type="spellStart"/>
+      <w:proofErr w:type="gramStart"/>
       <w:r>
         <w:rPr>
           <w:rFonts w:ascii="Arial" w:hAnsi="Arial" w:cs="Arial"/>
@@ -2273,7 +2301,17 @@
           <w:sz w:val="22"/>
           <w:szCs w:val="22"/>
         </w:rPr>
-        <w:t xml:space="preserve">(string[,] </w:t>
+        <w:t>(</w:t>
+      </w:r>
+      <w:proofErr w:type="gramEnd"/>
+      <w:r>
+        <w:rPr>
+          <w:rFonts w:ascii="Arial" w:hAnsi="Arial" w:cs="Arial"/>
+          <w:b/>
+          <w:sz w:val="22"/>
+          <w:szCs w:val="22"/>
+        </w:rPr>
+        <w:t xml:space="preserve">string[,] </w:t>
       </w:r>
       <w:proofErr w:type="spellStart"/>
       <w:r>
@@ -2360,7 +2398,25 @@
           <w:sz w:val="22"/>
           <w:szCs w:val="22"/>
         </w:rPr>
-        <w:t>Fixed a game logic issue concerning introduction of Exceptions and logic that didn’t expect exceptions (Position(-1, -1)).</w:t>
+        <w:t>Fixed a game logic issue concerning introduction of Exceptions and logic that didn’t expect exceptions (</w:t>
+      </w:r>
+      <w:proofErr w:type="gramStart"/>
+      <w:r>
+        <w:rPr>
+          <w:rFonts w:ascii="Arial" w:hAnsi="Arial" w:cs="Arial"/>
+          <w:sz w:val="22"/>
+          <w:szCs w:val="22"/>
+        </w:rPr>
+        <w:t>Position(</w:t>
+      </w:r>
+      <w:proofErr w:type="gramEnd"/>
+      <w:r>
+        <w:rPr>
+          <w:rFonts w:ascii="Arial" w:hAnsi="Arial" w:cs="Arial"/>
+          <w:sz w:val="22"/>
+          <w:szCs w:val="22"/>
+        </w:rPr>
+        <w:t>-1, -1)).</w:t>
       </w:r>
     </w:p>
     <w:p>
@@ -2558,6 +2614,7 @@
         <w:t xml:space="preserve">Added a few tests for </w:t>
       </w:r>
       <w:proofErr w:type="spellStart"/>
+      <w:proofErr w:type="gramStart"/>
       <w:r>
         <w:rPr>
           <w:rFonts w:ascii="Arial" w:hAnsi="Arial" w:cs="Arial"/>
@@ -2575,7 +2632,17 @@
           <w:sz w:val="22"/>
           <w:szCs w:val="22"/>
         </w:rPr>
-        <w:t>(…)</w:t>
+        <w:t>(</w:t>
+      </w:r>
+      <w:proofErr w:type="gramEnd"/>
+      <w:r>
+        <w:rPr>
+          <w:rFonts w:ascii="Arial" w:hAnsi="Arial" w:cs="Arial"/>
+          <w:b/>
+          <w:sz w:val="22"/>
+          <w:szCs w:val="22"/>
+        </w:rPr>
+        <w:t>…)</w:t>
       </w:r>
       <w:r>
         <w:rPr>
@@ -2607,6 +2674,7 @@
         <w:t xml:space="preserve">Fixed a bug in </w:t>
       </w:r>
       <w:proofErr w:type="spellStart"/>
+      <w:proofErr w:type="gramStart"/>
       <w:r>
         <w:rPr>
           <w:rFonts w:ascii="Arial" w:hAnsi="Arial" w:cs="Arial"/>
@@ -2624,7 +2692,17 @@
           <w:sz w:val="22"/>
           <w:szCs w:val="22"/>
         </w:rPr>
-        <w:t>(…)</w:t>
+        <w:t>(</w:t>
+      </w:r>
+      <w:proofErr w:type="gramEnd"/>
+      <w:r>
+        <w:rPr>
+          <w:rFonts w:ascii="Arial" w:hAnsi="Arial" w:cs="Arial"/>
+          <w:b/>
+          <w:sz w:val="22"/>
+          <w:szCs w:val="22"/>
+        </w:rPr>
+        <w:t>…)</w:t>
       </w:r>
       <w:r>
         <w:rPr>
@@ -2919,7 +2997,7 @@
 </file>
 
 <file path=word/numbering.xml><?xml version="1.0" encoding="utf-8"?>
-<w:numbering xmlns:ve="http://schemas.openxmlformats.org/markup-compatibility/2006" xmlns:o="urn:schemas-microsoft-com:office:office" xmlns:r="http://schemas.openxmlformats.org/officeDocument/2006/relationships" xmlns:m="http://schemas.openxmlformats.org/officeDocument/2006/math" xmlns:v="urn:schemas-microsoft-com:vml" xmlns:wp="http://schemas.openxmlformats.org/drawingml/2006/wordprocessingDrawing" xmlns:w10="urn:schemas-microsoft-com:office:word" xmlns:w="http://schemas.openxmlformats.org/wordprocessingml/2006/main" xmlns:wne="http://schemas.microsoft.com/office/word/2006/wordml">
+<w:numbering xmlns:wpc="http://schemas.microsoft.com/office/word/2010/wordprocessingCanvas" xmlns:mc="http://schemas.openxmlformats.org/markup-compatibility/2006" xmlns:o="urn:schemas-microsoft-com:office:office" xmlns:r="http://schemas.openxmlformats.org/officeDocument/2006/relationships" xmlns:m="http://schemas.openxmlformats.org/officeDocument/2006/math" xmlns:v="urn:schemas-microsoft-com:vml" xmlns:wp14="http://schemas.microsoft.com/office/word/2010/wordprocessingDrawing" xmlns:wp="http://schemas.openxmlformats.org/drawingml/2006/wordprocessingDrawing" xmlns:w10="urn:schemas-microsoft-com:office:word" xmlns:w="http://schemas.openxmlformats.org/wordprocessingml/2006/main" xmlns:w14="http://schemas.microsoft.com/office/word/2010/wordml" xmlns:wpg="http://schemas.microsoft.com/office/word/2010/wordprocessingGroup" xmlns:wpi="http://schemas.microsoft.com/office/word/2010/wordprocessingInk" xmlns:wne="http://schemas.microsoft.com/office/word/2006/wordml" xmlns:wps="http://schemas.microsoft.com/office/word/2010/wordprocessingShape" mc:Ignorable="w14 wp14">
   <w:abstractNum w:abstractNumId="0">
     <w:nsid w:val="38264E9C"/>
     <w:multiLevelType w:val="hybridMultilevel"/>
@@ -3044,7 +3122,7 @@
 </file>
 
 <file path=word/styles.xml><?xml version="1.0" encoding="utf-8"?>
-<w:styles xmlns:r="http://schemas.openxmlformats.org/officeDocument/2006/relationships" xmlns:w="http://schemas.openxmlformats.org/wordprocessingml/2006/main">
+<w:styles xmlns:mc="http://schemas.openxmlformats.org/markup-compatibility/2006" xmlns:r="http://schemas.openxmlformats.org/officeDocument/2006/relationships" xmlns:w="http://schemas.openxmlformats.org/wordprocessingml/2006/main" xmlns:w14="http://schemas.microsoft.com/office/word/2010/wordml" mc:Ignorable="w14">
   <w:docDefaults>
     <w:rPrDefault>
       <w:rPr>
@@ -3245,7 +3323,6 @@
     <w:uiPriority w:val="99"/>
     <w:semiHidden/>
     <w:unhideWhenUsed/>
-    <w:qFormat/>
     <w:tblPr>
       <w:tblInd w:w="0" w:type="dxa"/>
       <w:tblCellMar>

</xml_diff>